<commit_message>
Fixed Bugs in Benutzerdokumentation
</commit_message>
<xml_diff>
--- a/doc/Ausbaustufe 2_Benutzerdokumenation.docx
+++ b/doc/Ausbaustufe 2_Benutzerdokumenation.docx
@@ -17,7 +17,17 @@
           <w:sz w:val="52"/>
           <w:szCs w:val="52"/>
         </w:rPr>
-        <w:t>UFO-Commander – Benutzerdokumentation</w:t>
+        <w:t>UFO-Commander – Benutz</w:t>
+      </w:r>
+      <w:bookmarkStart w:id="0" w:name="_GoBack"/>
+      <w:bookmarkEnd w:id="0"/>
+      <w:r>
+        <w:rPr>
+          <w:b/>
+          <w:sz w:val="52"/>
+          <w:szCs w:val="52"/>
+        </w:rPr>
+        <w:t>erdokumentation</w:t>
       </w:r>
     </w:p>
     <w:p>
@@ -44,8 +54,6 @@
       <w:r>
         <w:t>im Installationsordner</w:t>
       </w:r>
-      <w:bookmarkStart w:id="0" w:name="_GoBack"/>
-      <w:bookmarkEnd w:id="0"/>
       <w:r>
         <w:rPr>
           <w:i/>
@@ -523,7 +531,7 @@
       <w:r>
         <w:rPr>
           <w:noProof/>
-          <w:lang w:val="de-DE" w:eastAsia="de-DE"/>
+          <w:lang w:eastAsia="de-AT"/>
         </w:rPr>
         <w:drawing>
           <wp:inline distT="0" distB="0" distL="0" distR="0" wp14:anchorId="28149DB1" wp14:editId="572A697F">
@@ -649,7 +657,7 @@
       <w:r>
         <w:rPr>
           <w:noProof/>
-          <w:lang w:val="de-DE" w:eastAsia="de-DE"/>
+          <w:lang w:eastAsia="de-AT"/>
         </w:rPr>
         <w:drawing>
           <wp:inline distT="0" distB="0" distL="0" distR="0" wp14:anchorId="15F88AC0" wp14:editId="57C0939C">
@@ -847,7 +855,7 @@
       <w:r>
         <w:rPr>
           <w:noProof/>
-          <w:lang w:val="de-DE" w:eastAsia="de-DE"/>
+          <w:lang w:eastAsia="de-AT"/>
         </w:rPr>
         <mc:AlternateContent>
           <mc:Choice Requires="wps">
@@ -973,7 +981,7 @@
       <w:r>
         <w:rPr>
           <w:noProof/>
-          <w:lang w:val="de-DE" w:eastAsia="de-DE"/>
+          <w:lang w:eastAsia="de-AT"/>
         </w:rPr>
         <mc:AlternateContent>
           <mc:Choice Requires="wps">
@@ -1099,7 +1107,7 @@
       <w:r>
         <w:rPr>
           <w:noProof/>
-          <w:lang w:val="de-DE" w:eastAsia="de-DE"/>
+          <w:lang w:eastAsia="de-AT"/>
         </w:rPr>
         <w:drawing>
           <wp:inline distT="0" distB="0" distL="0" distR="0" wp14:anchorId="5A81F8E6" wp14:editId="001C6412">
@@ -1137,18 +1145,7 @@
           </wp:inline>
         </w:drawing>
       </w:r>
-    </w:p>
-    <w:p>
-      <w:pPr>
-        <w:rPr>
-          <w:rFonts w:asciiTheme="majorHAnsi" w:eastAsiaTheme="majorEastAsia" w:hAnsiTheme="majorHAnsi" w:cstheme="majorBidi"/>
-          <w:color w:val="2E74B5" w:themeColor="accent1" w:themeShade="BF"/>
-          <w:sz w:val="32"/>
-          <w:szCs w:val="32"/>
-        </w:rPr>
-      </w:pPr>
-      <w:r>
-        <w:lastRenderedPageBreak/>
+      <w:r>
         <w:br w:type="page"/>
       </w:r>
     </w:p>
@@ -1173,7 +1170,7 @@
       <w:r>
         <w:rPr>
           <w:noProof/>
-          <w:lang w:val="de-DE" w:eastAsia="de-DE"/>
+          <w:lang w:eastAsia="de-AT"/>
         </w:rPr>
         <w:drawing>
           <wp:inline distT="0" distB="0" distL="0" distR="0" wp14:anchorId="784A9C56" wp14:editId="615C77C4">
@@ -1397,7 +1394,7 @@
       <w:r>
         <w:rPr>
           <w:noProof/>
-          <w:lang w:val="de-DE" w:eastAsia="de-DE"/>
+          <w:lang w:eastAsia="de-AT"/>
         </w:rPr>
         <mc:AlternateContent>
           <mc:Choice Requires="wps">
@@ -1524,7 +1521,7 @@
       <w:r>
         <w:rPr>
           <w:noProof/>
-          <w:lang w:val="de-DE" w:eastAsia="de-DE"/>
+          <w:lang w:eastAsia="de-AT"/>
         </w:rPr>
         <mc:AlternateContent>
           <mc:Choice Requires="wps">
@@ -1650,7 +1647,7 @@
       <w:r>
         <w:rPr>
           <w:noProof/>
-          <w:lang w:val="de-DE" w:eastAsia="de-DE"/>
+          <w:lang w:eastAsia="de-AT"/>
         </w:rPr>
         <mc:AlternateContent>
           <mc:Choice Requires="wps">
@@ -1776,7 +1773,7 @@
       <w:r>
         <w:rPr>
           <w:noProof/>
-          <w:lang w:val="de-DE" w:eastAsia="de-DE"/>
+          <w:lang w:eastAsia="de-AT"/>
         </w:rPr>
         <w:drawing>
           <wp:inline distT="0" distB="0" distL="0" distR="0" wp14:anchorId="2F17811B" wp14:editId="33C0AE0B">
@@ -2079,7 +2076,7 @@
       <w:r>
         <w:rPr>
           <w:noProof/>
-          <w:lang w:val="de-DE" w:eastAsia="de-DE"/>
+          <w:lang w:eastAsia="de-AT"/>
         </w:rPr>
         <mc:AlternateContent>
           <mc:Choice Requires="wps">
@@ -2222,7 +2219,7 @@
       <w:r>
         <w:rPr>
           <w:noProof/>
-          <w:lang w:val="de-DE" w:eastAsia="de-DE"/>
+          <w:lang w:eastAsia="de-AT"/>
         </w:rPr>
         <mc:AlternateContent>
           <mc:Choice Requires="wps">
@@ -2354,7 +2351,7 @@
       <w:r>
         <w:rPr>
           <w:noProof/>
-          <w:lang w:val="de-DE" w:eastAsia="de-DE"/>
+          <w:lang w:eastAsia="de-AT"/>
         </w:rPr>
         <w:drawing>
           <wp:inline distT="0" distB="0" distL="0" distR="0" wp14:anchorId="75BDACB3" wp14:editId="1F38E051">
@@ -2557,7 +2554,7 @@
       <w:r>
         <w:rPr>
           <w:noProof/>
-          <w:lang w:val="de-DE" w:eastAsia="de-DE"/>
+          <w:lang w:eastAsia="de-AT"/>
         </w:rPr>
         <mc:AlternateContent>
           <mc:Choice Requires="wps">
@@ -2684,7 +2681,7 @@
       <w:r>
         <w:rPr>
           <w:noProof/>
-          <w:lang w:val="de-DE" w:eastAsia="de-DE"/>
+          <w:lang w:eastAsia="de-AT"/>
         </w:rPr>
         <mc:AlternateContent>
           <mc:Choice Requires="wps">
@@ -2835,7 +2832,7 @@
       <w:r>
         <w:rPr>
           <w:noProof/>
-          <w:lang w:val="de-DE" w:eastAsia="de-DE"/>
+          <w:lang w:eastAsia="de-AT"/>
         </w:rPr>
         <mc:AlternateContent>
           <mc:Choice Requires="wps">
@@ -2962,7 +2959,7 @@
       <w:r>
         <w:rPr>
           <w:noProof/>
-          <w:lang w:val="de-DE" w:eastAsia="de-DE"/>
+          <w:lang w:eastAsia="de-AT"/>
         </w:rPr>
         <mc:AlternateContent>
           <mc:Choice Requires="wps">
@@ -3089,7 +3086,7 @@
       <w:r>
         <w:rPr>
           <w:noProof/>
-          <w:lang w:val="de-DE" w:eastAsia="de-DE"/>
+          <w:lang w:eastAsia="de-AT"/>
         </w:rPr>
         <w:drawing>
           <wp:inline distT="0" distB="0" distL="0" distR="0" wp14:anchorId="71B3A83A" wp14:editId="1449A040">
@@ -3333,7 +3330,7 @@
       <w:r>
         <w:rPr>
           <w:noProof/>
-          <w:lang w:val="de-DE" w:eastAsia="de-DE"/>
+          <w:lang w:eastAsia="de-AT"/>
         </w:rPr>
         <w:drawing>
           <wp:inline distT="0" distB="0" distL="0" distR="0" wp14:anchorId="3F17D275" wp14:editId="0FF1A23B">
@@ -3486,16 +3483,6 @@
         <w:t xml:space="preserve"> das Programm im PDF-Format.</w:t>
       </w:r>
     </w:p>
-    <w:p>
-      <w:pPr>
-        <w:pStyle w:val="Listenabsatz"/>
-        <w:ind w:left="1440"/>
-        <w:rPr>
-          <w:b/>
-          <w:i/>
-        </w:rPr>
-      </w:pPr>
-    </w:p>
     <w:sectPr>
       <w:headerReference w:type="default" r:id="rId16"/>
       <w:footerReference w:type="default" r:id="rId17"/>
@@ -3553,7 +3540,7 @@
         <w:r>
           <w:rPr>
             <w:noProof/>
-            <w:lang w:val="de-DE" w:eastAsia="de-DE"/>
+            <w:lang w:eastAsia="de-AT"/>
           </w:rPr>
           <mc:AlternateContent>
             <mc:Choice Requires="wps">
@@ -3646,7 +3633,7 @@
             <w:noProof/>
             <w:lang w:val="de-DE"/>
           </w:rPr>
-          <w:t>6</w:t>
+          <w:t>1</w:t>
         </w:r>
         <w:r>
           <w:fldChar w:fldCharType="end"/>
@@ -5460,7 +5447,7 @@
 </file>
 
 <file path=customXml/itemProps1.xml><?xml version="1.0" encoding="utf-8"?>
-<ds:datastoreItem xmlns:ds="http://schemas.openxmlformats.org/officeDocument/2006/customXml" ds:itemID="{6960FA5E-6EAA-461C-9957-ABD6F87680CA}">
+<ds:datastoreItem xmlns:ds="http://schemas.openxmlformats.org/officeDocument/2006/customXml" ds:itemID="{FD6AC066-123E-456C-926C-0410DFEA5593}">
   <ds:schemaRefs>
     <ds:schemaRef ds:uri="http://schemas.openxmlformats.org/officeDocument/2006/bibliography"/>
   </ds:schemaRefs>

</xml_diff>